<commit_message>
The diagrams were added
</commit_message>
<xml_diff>
--- a/Automated_Time_Table_Manager.docx
+++ b/Automated_Time_Table_Manager.docx
@@ -1427,6 +1427,289 @@
     <w:p>
       <w:pPr>
         <w:ind w:left="360"/>
+        <w:rPr>
+          <w:lang w:val="en-US"/>
+        </w:rPr>
+      </w:pPr>
+    </w:p>
+    <w:p>
+      <w:pPr>
+        <w:pStyle w:val="Heading1"/>
+        <w:rPr>
+          <w:lang w:val="en-US"/>
+        </w:rPr>
+      </w:pPr>
+      <w:r>
+        <w:rPr>
+          <w:lang w:val="en-US"/>
+        </w:rPr>
+        <w:lastRenderedPageBreak/>
+        <w:t>Activity Diagram</w:t>
+      </w:r>
+    </w:p>
+    <w:p/>
+    <w:p/>
+    <w:p/>
+    <w:p/>
+    <w:p>
+      <w:r>
+        <w:drawing>
+          <wp:anchor distT="0" distB="0" distL="114300" distR="114300" simplePos="0" relativeHeight="251659264" behindDoc="0" locked="0" layoutInCell="1" allowOverlap="1" wp14:anchorId="2293E1C9" wp14:editId="4C98B2E4">
+            <wp:simplePos x="0" y="0"/>
+            <wp:positionH relativeFrom="page">
+              <wp:align>right</wp:align>
+            </wp:positionH>
+            <wp:positionV relativeFrom="paragraph">
+              <wp:posOffset>252095</wp:posOffset>
+            </wp:positionV>
+            <wp:extent cx="7551420" cy="4772025"/>
+            <wp:effectExtent l="0" t="0" r="0" b="9525"/>
+            <wp:wrapTopAndBottom/>
+            <wp:docPr id="1838209718" name="Picture 2"/>
+            <wp:cNvGraphicFramePr>
+              <a:graphicFrameLocks xmlns:a="http://schemas.openxmlformats.org/drawingml/2006/main" noChangeAspect="1"/>
+            </wp:cNvGraphicFramePr>
+            <a:graphic xmlns:a="http://schemas.openxmlformats.org/drawingml/2006/main">
+              <a:graphicData uri="http://schemas.openxmlformats.org/drawingml/2006/picture">
+                <pic:pic xmlns:pic="http://schemas.openxmlformats.org/drawingml/2006/picture">
+                  <pic:nvPicPr>
+                    <pic:cNvPr id="0" name="Picture 6"/>
+                    <pic:cNvPicPr>
+                      <a:picLocks noChangeAspect="1" noChangeArrowheads="1"/>
+                    </pic:cNvPicPr>
+                  </pic:nvPicPr>
+                  <pic:blipFill>
+                    <a:blip r:embed="rId5">
+                      <a:extLst>
+                        <a:ext uri="{28A0092B-C50C-407E-A947-70E740481C1C}">
+                          <a14:useLocalDpi xmlns:a14="http://schemas.microsoft.com/office/drawing/2010/main" val="0"/>
+                        </a:ext>
+                      </a:extLst>
+                    </a:blip>
+                    <a:srcRect/>
+                    <a:stretch>
+                      <a:fillRect/>
+                    </a:stretch>
+                  </pic:blipFill>
+                  <pic:spPr bwMode="auto">
+                    <a:xfrm>
+                      <a:off x="0" y="0"/>
+                      <a:ext cx="7551420" cy="4772025"/>
+                    </a:xfrm>
+                    <a:prstGeom prst="rect">
+                      <a:avLst/>
+                    </a:prstGeom>
+                    <a:noFill/>
+                    <a:ln>
+                      <a:noFill/>
+                    </a:ln>
+                  </pic:spPr>
+                </pic:pic>
+              </a:graphicData>
+            </a:graphic>
+            <wp14:sizeRelH relativeFrom="margin">
+              <wp14:pctWidth>0</wp14:pctWidth>
+            </wp14:sizeRelH>
+            <wp14:sizeRelV relativeFrom="margin">
+              <wp14:pctHeight>0</wp14:pctHeight>
+            </wp14:sizeRelV>
+          </wp:anchor>
+        </w:drawing>
+      </w:r>
+    </w:p>
+    <w:p/>
+    <w:p/>
+    <w:p/>
+    <w:p/>
+    <w:p/>
+    <w:p/>
+    <w:p/>
+    <w:p/>
+    <w:p>
+      <w:pPr>
+        <w:pStyle w:val="Heading1"/>
+      </w:pPr>
+      <w:proofErr w:type="spellStart"/>
+      <w:r>
+        <w:lastRenderedPageBreak/>
+        <w:t>UseCase</w:t>
+      </w:r>
+      <w:proofErr w:type="spellEnd"/>
+      <w:r>
+        <w:t xml:space="preserve"> Diagram</w:t>
+      </w:r>
+    </w:p>
+    <w:p/>
+    <w:p/>
+    <w:p>
+      <w:r>
+        <w:rPr>
+          <w:noProof/>
+        </w:rPr>
+        <mc:AlternateContent>
+          <mc:Choice Requires="wps">
+            <w:drawing>
+              <wp:anchor distT="0" distB="0" distL="114300" distR="114300" simplePos="0" relativeHeight="251661312" behindDoc="0" locked="0" layoutInCell="1" allowOverlap="1" wp14:anchorId="186DD32F" wp14:editId="48EF10C2">
+                <wp:simplePos x="0" y="0"/>
+                <wp:positionH relativeFrom="column">
+                  <wp:posOffset>5292436</wp:posOffset>
+                </wp:positionH>
+                <wp:positionV relativeFrom="paragraph">
+                  <wp:posOffset>5256819</wp:posOffset>
+                </wp:positionV>
+                <wp:extent cx="1399309" cy="533400"/>
+                <wp:effectExtent l="0" t="0" r="10795" b="19050"/>
+                <wp:wrapNone/>
+                <wp:docPr id="1367286245" name="Rectangle 4"/>
+                <wp:cNvGraphicFramePr/>
+                <a:graphic xmlns:a="http://schemas.openxmlformats.org/drawingml/2006/main">
+                  <a:graphicData uri="http://schemas.microsoft.com/office/word/2010/wordprocessingShape">
+                    <wps:wsp>
+                      <wps:cNvSpPr/>
+                      <wps:spPr>
+                        <a:xfrm>
+                          <a:off x="0" y="0"/>
+                          <a:ext cx="1399309" cy="533400"/>
+                        </a:xfrm>
+                        <a:prstGeom prst="rect">
+                          <a:avLst/>
+                        </a:prstGeom>
+                        <a:solidFill>
+                          <a:schemeClr val="bg1"/>
+                        </a:solidFill>
+                        <a:ln>
+                          <a:solidFill>
+                            <a:schemeClr val="bg1"/>
+                          </a:solidFill>
+                        </a:ln>
+                      </wps:spPr>
+                      <wps:style>
+                        <a:lnRef idx="2">
+                          <a:schemeClr val="accent1">
+                            <a:shade val="15000"/>
+                          </a:schemeClr>
+                        </a:lnRef>
+                        <a:fillRef idx="1">
+                          <a:schemeClr val="accent1"/>
+                        </a:fillRef>
+                        <a:effectRef idx="0">
+                          <a:schemeClr val="accent1"/>
+                        </a:effectRef>
+                        <a:fontRef idx="minor">
+                          <a:schemeClr val="lt1"/>
+                        </a:fontRef>
+                      </wps:style>
+                      <wps:bodyPr rot="0" spcFirstLastPara="0" vertOverflow="overflow" horzOverflow="overflow" vert="horz" wrap="square" lIns="91440" tIns="45720" rIns="91440" bIns="45720" numCol="1" spcCol="0" rtlCol="0" fromWordArt="0" anchor="ctr" anchorCtr="0" forceAA="0" compatLnSpc="1">
+                        <a:prstTxWarp prst="textNoShape">
+                          <a:avLst/>
+                        </a:prstTxWarp>
+                        <a:noAutofit/>
+                      </wps:bodyPr>
+                    </wps:wsp>
+                  </a:graphicData>
+                </a:graphic>
+              </wp:anchor>
+            </w:drawing>
+          </mc:Choice>
+          <mc:Fallback>
+            <w:pict>
+              <v:rect w14:anchorId="5DFBFE65" id="Rectangle 4" o:spid="_x0000_s1026" style="position:absolute;margin-left:416.75pt;margin-top:413.9pt;width:110.2pt;height:42pt;z-index:251661312;visibility:visible;mso-wrap-style:square;mso-wrap-distance-left:9pt;mso-wrap-distance-top:0;mso-wrap-distance-right:9pt;mso-wrap-distance-bottom:0;mso-position-horizontal:absolute;mso-position-horizontal-relative:text;mso-position-vertical:absolute;mso-position-vertical-relative:text;v-text-anchor:middle" o:gfxdata="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" fillcolor="white [3212]" strokecolor="white [3212]" strokeweight="1pt"/>
+            </w:pict>
+          </mc:Fallback>
+        </mc:AlternateContent>
+      </w:r>
+      <w:r>
+        <w:rPr>
+          <w:noProof/>
+        </w:rPr>
+        <w:drawing>
+          <wp:anchor distT="0" distB="0" distL="114300" distR="114300" simplePos="0" relativeHeight="251660288" behindDoc="0" locked="0" layoutInCell="1" allowOverlap="1" wp14:anchorId="28B70F76" wp14:editId="2B63E5FD">
+            <wp:simplePos x="0" y="0"/>
+            <wp:positionH relativeFrom="page">
+              <wp:align>right</wp:align>
+            </wp:positionH>
+            <wp:positionV relativeFrom="paragraph">
+              <wp:posOffset>441960</wp:posOffset>
+            </wp:positionV>
+            <wp:extent cx="7550150" cy="5201920"/>
+            <wp:effectExtent l="0" t="0" r="0" b="0"/>
+            <wp:wrapTopAndBottom/>
+            <wp:docPr id="1129300381" name="Picture 3"/>
+            <wp:cNvGraphicFramePr>
+              <a:graphicFrameLocks xmlns:a="http://schemas.openxmlformats.org/drawingml/2006/main" noChangeAspect="1"/>
+            </wp:cNvGraphicFramePr>
+            <a:graphic xmlns:a="http://schemas.openxmlformats.org/drawingml/2006/main">
+              <a:graphicData uri="http://schemas.openxmlformats.org/drawingml/2006/picture">
+                <pic:pic xmlns:pic="http://schemas.openxmlformats.org/drawingml/2006/picture">
+                  <pic:nvPicPr>
+                    <pic:cNvPr id="0" name="Picture 14"/>
+                    <pic:cNvPicPr>
+                      <a:picLocks noChangeAspect="1" noChangeArrowheads="1"/>
+                    </pic:cNvPicPr>
+                  </pic:nvPicPr>
+                  <pic:blipFill>
+                    <a:blip r:embed="rId6">
+                      <a:extLst>
+                        <a:ext uri="{28A0092B-C50C-407E-A947-70E740481C1C}">
+                          <a14:useLocalDpi xmlns:a14="http://schemas.microsoft.com/office/drawing/2010/main" val="0"/>
+                        </a:ext>
+                      </a:extLst>
+                    </a:blip>
+                    <a:srcRect/>
+                    <a:stretch>
+                      <a:fillRect/>
+                    </a:stretch>
+                  </pic:blipFill>
+                  <pic:spPr bwMode="auto">
+                    <a:xfrm>
+                      <a:off x="0" y="0"/>
+                      <a:ext cx="7550150" cy="5201920"/>
+                    </a:xfrm>
+                    <a:prstGeom prst="rect">
+                      <a:avLst/>
+                    </a:prstGeom>
+                    <a:noFill/>
+                    <a:ln>
+                      <a:noFill/>
+                    </a:ln>
+                  </pic:spPr>
+                </pic:pic>
+              </a:graphicData>
+            </a:graphic>
+            <wp14:sizeRelH relativeFrom="margin">
+              <wp14:pctWidth>0</wp14:pctWidth>
+            </wp14:sizeRelH>
+            <wp14:sizeRelV relativeFrom="margin">
+              <wp14:pctHeight>0</wp14:pctHeight>
+            </wp14:sizeRelV>
+          </wp:anchor>
+        </w:drawing>
+      </w:r>
+    </w:p>
+    <w:p/>
+    <w:p/>
+    <w:p/>
+    <w:p/>
+    <w:p/>
+    <w:p/>
+    <w:p/>
+    <w:p/>
+    <w:p/>
+    <w:p/>
+    <w:p/>
+    <w:p/>
+    <w:p/>
+    <w:p/>
+    <w:p/>
+    <w:p/>
+    <w:p/>
+    <w:p/>
+    <w:p/>
+    <w:p/>
+    <w:p/>
+    <w:p/>
+    <w:p>
+      <w:pPr>
         <w:rPr>
           <w:lang w:val="en-US"/>
         </w:rPr>

</xml_diff>

<commit_message>
Completed the Word doc
</commit_message>
<xml_diff>
--- a/Automated_Time_Table_Manager.docx
+++ b/Automated_Time_Table_Manager.docx
@@ -1453,6 +1453,9 @@
     <w:p/>
     <w:p>
       <w:r>
+        <w:rPr>
+          <w:noProof/>
+        </w:rPr>
         <w:drawing>
           <wp:anchor distT="0" distB="0" distL="114300" distR="114300" simplePos="0" relativeHeight="251659264" behindDoc="0" locked="0" layoutInCell="1" allowOverlap="1" wp14:anchorId="2293E1C9" wp14:editId="4C98B2E4">
             <wp:simplePos x="0" y="0"/>
@@ -1693,7 +1696,82 @@
     <w:p/>
     <w:p/>
     <w:p/>
+    <w:p>
+      <w:pPr>
+        <w:pStyle w:val="Heading1"/>
+      </w:pPr>
+      <w:r>
+        <w:lastRenderedPageBreak/>
+        <w:t>State Diagram</w:t>
+      </w:r>
+    </w:p>
     <w:p/>
+    <w:p>
+      <w:r>
+        <w:drawing>
+          <wp:anchor distT="0" distB="0" distL="114300" distR="114300" simplePos="0" relativeHeight="251662336" behindDoc="0" locked="0" layoutInCell="1" allowOverlap="1" wp14:anchorId="22CB5641" wp14:editId="0761F4B8">
+            <wp:simplePos x="0" y="0"/>
+            <wp:positionH relativeFrom="page">
+              <wp:align>left</wp:align>
+            </wp:positionH>
+            <wp:positionV relativeFrom="paragraph">
+              <wp:posOffset>215842</wp:posOffset>
+            </wp:positionV>
+            <wp:extent cx="7557135" cy="3269615"/>
+            <wp:effectExtent l="0" t="0" r="5715" b="6985"/>
+            <wp:wrapTopAndBottom/>
+            <wp:docPr id="1585954825" name="Picture 3"/>
+            <wp:cNvGraphicFramePr>
+              <a:graphicFrameLocks xmlns:a="http://schemas.openxmlformats.org/drawingml/2006/main" noChangeAspect="1"/>
+            </wp:cNvGraphicFramePr>
+            <a:graphic xmlns:a="http://schemas.openxmlformats.org/drawingml/2006/main">
+              <a:graphicData uri="http://schemas.openxmlformats.org/drawingml/2006/picture">
+                <pic:pic xmlns:pic="http://schemas.openxmlformats.org/drawingml/2006/picture">
+                  <pic:nvPicPr>
+                    <pic:cNvPr id="0" name="Picture 6"/>
+                    <pic:cNvPicPr>
+                      <a:picLocks noChangeAspect="1" noChangeArrowheads="1"/>
+                    </pic:cNvPicPr>
+                  </pic:nvPicPr>
+                  <pic:blipFill>
+                    <a:blip r:embed="rId7">
+                      <a:extLst>
+                        <a:ext uri="{28A0092B-C50C-407E-A947-70E740481C1C}">
+                          <a14:useLocalDpi xmlns:a14="http://schemas.microsoft.com/office/drawing/2010/main" val="0"/>
+                        </a:ext>
+                      </a:extLst>
+                    </a:blip>
+                    <a:srcRect/>
+                    <a:stretch>
+                      <a:fillRect/>
+                    </a:stretch>
+                  </pic:blipFill>
+                  <pic:spPr bwMode="auto">
+                    <a:xfrm>
+                      <a:off x="0" y="0"/>
+                      <a:ext cx="7576802" cy="3278020"/>
+                    </a:xfrm>
+                    <a:prstGeom prst="rect">
+                      <a:avLst/>
+                    </a:prstGeom>
+                    <a:noFill/>
+                    <a:ln>
+                      <a:noFill/>
+                    </a:ln>
+                  </pic:spPr>
+                </pic:pic>
+              </a:graphicData>
+            </a:graphic>
+            <wp14:sizeRelH relativeFrom="margin">
+              <wp14:pctWidth>0</wp14:pctWidth>
+            </wp14:sizeRelH>
+            <wp14:sizeRelV relativeFrom="margin">
+              <wp14:pctHeight>0</wp14:pctHeight>
+            </wp14:sizeRelV>
+          </wp:anchor>
+        </w:drawing>
+      </w:r>
+    </w:p>
     <w:p/>
     <w:p/>
     <w:p/>

</xml_diff>